<commit_message>
Part Of the LogBook (Needs completion from others)
</commit_message>
<xml_diff>
--- a/LogBookOfficial/Project-LogBook.docx
+++ b/LogBookOfficial/Project-LogBook.docx
@@ -1,6 +1,6 @@
 
 <file path=word/document.xml><?xml version="1.0" encoding="utf-8"?>
-<w:document xmlns:wpc="http://schemas.microsoft.com/office/word/2010/wordprocessingCanvas" xmlns:cx="http://schemas.microsoft.com/office/drawing/2014/chartex" xmlns:cx1="http://schemas.microsoft.com/office/drawing/2015/9/8/chartex" xmlns:mc="http://schemas.openxmlformats.org/markup-compatibility/2006" xmlns:o="urn:schemas-microsoft-com:office:office" xmlns:r="http://schemas.openxmlformats.org/officeDocument/2006/relationships" xmlns:m="http://schemas.openxmlformats.org/officeDocument/2006/math" xmlns:v="urn:schemas-microsoft-com:vml" xmlns:wp14="http://schemas.microsoft.com/office/word/2010/wordprocessingDrawing" xmlns:wp="http://schemas.openxmlformats.org/drawingml/2006/wordprocessingDrawing" xmlns:w10="urn:schemas-microsoft-com:office:word" xmlns:w="http://schemas.openxmlformats.org/wordprocessingml/2006/main" xmlns:w14="http://schemas.microsoft.com/office/word/2010/wordml" xmlns:w15="http://schemas.microsoft.com/office/word/2012/wordml" xmlns:w16se="http://schemas.microsoft.com/office/word/2015/wordml/symex" xmlns:wpg="http://schemas.microsoft.com/office/word/2010/wordprocessingGroup" xmlns:wpi="http://schemas.microsoft.com/office/word/2010/wordprocessingInk" xmlns:wne="http://schemas.microsoft.com/office/word/2006/wordml" xmlns:wps="http://schemas.microsoft.com/office/word/2010/wordprocessingShape" mc:Ignorable="w14 w15 w16se wp14">
+<w:document xmlns:wpc="http://schemas.microsoft.com/office/word/2010/wordprocessingCanvas" xmlns:cx="http://schemas.microsoft.com/office/drawing/2014/chartex" xmlns:cx1="http://schemas.microsoft.com/office/drawing/2015/9/8/chartex" xmlns:cx2="http://schemas.microsoft.com/office/drawing/2015/10/21/chartex" xmlns:cx3="http://schemas.microsoft.com/office/drawing/2016/5/9/chartex" xmlns:cx4="http://schemas.microsoft.com/office/drawing/2016/5/10/chartex" xmlns:cx5="http://schemas.microsoft.com/office/drawing/2016/5/11/chartex" xmlns:cx6="http://schemas.microsoft.com/office/drawing/2016/5/12/chartex" xmlns:cx7="http://schemas.microsoft.com/office/drawing/2016/5/13/chartex" xmlns:cx8="http://schemas.microsoft.com/office/drawing/2016/5/14/chartex" xmlns:mc="http://schemas.openxmlformats.org/markup-compatibility/2006" xmlns:aink="http://schemas.microsoft.com/office/drawing/2016/ink" xmlns:am3d="http://schemas.microsoft.com/office/drawing/2017/model3d" xmlns:o="urn:schemas-microsoft-com:office:office" xmlns:oel="http://schemas.microsoft.com/office/2019/extlst" xmlns:r="http://schemas.openxmlformats.org/officeDocument/2006/relationships" xmlns:m="http://schemas.openxmlformats.org/officeDocument/2006/math" xmlns:v="urn:schemas-microsoft-com:vml" xmlns:wp14="http://schemas.microsoft.com/office/word/2010/wordprocessingDrawing" xmlns:wp="http://schemas.openxmlformats.org/drawingml/2006/wordprocessingDrawing" xmlns:w10="urn:schemas-microsoft-com:office:word" xmlns:w="http://schemas.openxmlformats.org/wordprocessingml/2006/main" xmlns:w14="http://schemas.microsoft.com/office/word/2010/wordml" xmlns:w15="http://schemas.microsoft.com/office/word/2012/wordml" xmlns:w16cex="http://schemas.microsoft.com/office/word/2018/wordml/cex" xmlns:w16cid="http://schemas.microsoft.com/office/word/2016/wordml/cid" xmlns:w16="http://schemas.microsoft.com/office/word/2018/wordml" xmlns:w16sdtdh="http://schemas.microsoft.com/office/word/2020/wordml/sdtdatahash" xmlns:w16se="http://schemas.microsoft.com/office/word/2015/wordml/symex" xmlns:wpg="http://schemas.microsoft.com/office/word/2010/wordprocessingGroup" xmlns:wpi="http://schemas.microsoft.com/office/word/2010/wordprocessingInk" xmlns:wne="http://schemas.microsoft.com/office/word/2006/wordml" xmlns:wps="http://schemas.microsoft.com/office/word/2010/wordprocessingShape" mc:Ignorable="w14 w15 w16se w16cid w16 w16cex w16sdtdh wp14">
   <w:body>
     <w:tbl>
       <w:tblPr>
@@ -184,7 +184,11 @@
           <w:tcPr>
             <w:tcW w:w="6950" w:type="dxa"/>
           </w:tcPr>
-          <w:p/>
+          <w:p>
+            <w:r>
+              <w:t>Essa Ahmed Abou Jabal / 202004969</w:t>
+            </w:r>
+          </w:p>
         </w:tc>
         <w:tc>
           <w:tcPr>
@@ -271,10 +275,7 @@
           <w:tcPr>
             <w:tcW w:w="3240" w:type="dxa"/>
           </w:tcPr>
-          <w:p>
-            <w:bookmarkStart w:id="0" w:name="_GoBack"/>
-            <w:bookmarkEnd w:id="0"/>
-          </w:p>
+          <w:p/>
         </w:tc>
       </w:tr>
     </w:tbl>
@@ -507,10 +508,7 @@
           </w:tcPr>
           <w:p>
             <w:r>
-              <w:t>Unsatisfactory</w:t>
-            </w:r>
-            <w:r>
-              <w:t xml:space="preserve"> </w:t>
+              <w:t xml:space="preserve">Unsatisfactory </w:t>
             </w:r>
             <w:r>
               <w:t>(</w:t>
@@ -523,10 +521,7 @@
               <w:t>1</w:t>
             </w:r>
             <w:r>
-              <w:t xml:space="preserve">) </w:t>
-            </w:r>
-            <w:r>
-              <w:t>Marginal (</w:t>
+              <w:t>) Marginal (</w:t>
             </w:r>
             <w:r>
               <w:rPr>
@@ -590,13 +585,27 @@
           <w:tcPr>
             <w:tcW w:w="648" w:type="dxa"/>
           </w:tcPr>
-          <w:p/>
+          <w:p>
+            <w:r>
+              <w:t>1</w:t>
+            </w:r>
+          </w:p>
         </w:tc>
         <w:tc>
           <w:tcPr>
             <w:tcW w:w="4500" w:type="dxa"/>
           </w:tcPr>
-          <w:p/>
+          <w:p>
+            <w:r>
+              <w:t>Related Work – Non Functional Requirements</w:t>
+            </w:r>
+            <w:r>
+              <w:t xml:space="preserve"> &amp; Ways of Testing</w:t>
+            </w:r>
+            <w:r>
+              <w:t xml:space="preserve"> – Learning How to use SQLite</w:t>
+            </w:r>
+          </w:p>
         </w:tc>
         <w:tc>
           <w:tcPr>
@@ -755,11 +764,10 @@
       </w:tblPr>
       <w:tblGrid>
         <w:gridCol w:w="648"/>
-        <w:gridCol w:w="5842"/>
-        <w:gridCol w:w="8"/>
-        <w:gridCol w:w="1800"/>
+        <w:gridCol w:w="5843"/>
+        <w:gridCol w:w="1799"/>
         <w:gridCol w:w="1260"/>
-        <w:gridCol w:w="1125"/>
+        <w:gridCol w:w="1133"/>
       </w:tblGrid>
       <w:tr>
         <w:tc>
@@ -785,7 +793,7 @@
         <w:tc>
           <w:tcPr>
             <w:tcW w:w="4193" w:type="dxa"/>
-            <w:gridSpan w:val="4"/>
+            <w:gridSpan w:val="3"/>
             <w:shd w:val="clear" w:color="auto" w:fill="FABF8F" w:themeFill="accent6" w:themeFillTint="99"/>
           </w:tcPr>
           <w:p>
@@ -823,7 +831,6 @@
         <w:tc>
           <w:tcPr>
             <w:tcW w:w="5850" w:type="dxa"/>
-            <w:gridSpan w:val="2"/>
             <w:shd w:val="clear" w:color="auto" w:fill="FDE9D9" w:themeFill="accent6" w:themeFillTint="33"/>
           </w:tcPr>
           <w:p>
@@ -935,14 +942,21 @@
           <w:tcPr>
             <w:tcW w:w="648" w:type="dxa"/>
           </w:tcPr>
-          <w:p/>
+          <w:p>
+            <w:r>
+              <w:t>1</w:t>
+            </w:r>
+          </w:p>
         </w:tc>
         <w:tc>
           <w:tcPr>
             <w:tcW w:w="5850" w:type="dxa"/>
-            <w:gridSpan w:val="2"/>
-          </w:tcPr>
-          <w:p/>
+          </w:tcPr>
+          <w:p>
+            <w:r>
+              <w:t>Confirmation to stay on the idea of password manager</w:t>
+            </w:r>
+          </w:p>
         </w:tc>
         <w:tc>
           <w:tcPr>
@@ -968,14 +982,21 @@
           <w:tcPr>
             <w:tcW w:w="648" w:type="dxa"/>
           </w:tcPr>
-          <w:p/>
+          <w:p>
+            <w:r>
+              <w:t>2</w:t>
+            </w:r>
+          </w:p>
         </w:tc>
         <w:tc>
           <w:tcPr>
             <w:tcW w:w="5850" w:type="dxa"/>
-            <w:gridSpan w:val="2"/>
-          </w:tcPr>
-          <w:p/>
+          </w:tcPr>
+          <w:p>
+            <w:r>
+              <w:t>Discussion about how “nothing is 100% secure”</w:t>
+            </w:r>
+          </w:p>
         </w:tc>
         <w:tc>
           <w:tcPr>
@@ -1001,14 +1022,27 @@
           <w:tcPr>
             <w:tcW w:w="648" w:type="dxa"/>
           </w:tcPr>
-          <w:p/>
+          <w:p>
+            <w:r>
+              <w:t>3</w:t>
+            </w:r>
+          </w:p>
         </w:tc>
         <w:tc>
           <w:tcPr>
             <w:tcW w:w="5850" w:type="dxa"/>
-            <w:gridSpan w:val="2"/>
-          </w:tcPr>
-          <w:p/>
+          </w:tcPr>
+          <w:p>
+            <w:r>
+              <w:t>Competitivity issue</w:t>
+            </w:r>
+            <w:r>
+              <w:t xml:space="preserve"> – Wanting to develop </w:t>
+            </w:r>
+            <w:r>
+              <w:t>a local independent software</w:t>
+            </w:r>
+          </w:p>
         </w:tc>
         <w:tc>
           <w:tcPr>
@@ -1034,14 +1068,21 @@
           <w:tcPr>
             <w:tcW w:w="648" w:type="dxa"/>
           </w:tcPr>
-          <w:p/>
+          <w:p>
+            <w:r>
+              <w:t>4</w:t>
+            </w:r>
+          </w:p>
         </w:tc>
         <w:tc>
           <w:tcPr>
             <w:tcW w:w="5850" w:type="dxa"/>
-            <w:gridSpan w:val="2"/>
-          </w:tcPr>
-          <w:p/>
+          </w:tcPr>
+          <w:p>
+            <w:r>
+              <w:t>Knowing the features of multiple password managers and combining them.</w:t>
+            </w:r>
+          </w:p>
         </w:tc>
         <w:tc>
           <w:tcPr>
@@ -1067,14 +1108,21 @@
           <w:tcPr>
             <w:tcW w:w="648" w:type="dxa"/>
           </w:tcPr>
-          <w:p/>
+          <w:p>
+            <w:r>
+              <w:t>5</w:t>
+            </w:r>
+          </w:p>
         </w:tc>
         <w:tc>
           <w:tcPr>
             <w:tcW w:w="5850" w:type="dxa"/>
-            <w:gridSpan w:val="2"/>
-          </w:tcPr>
-          <w:p/>
+          </w:tcPr>
+          <w:p>
+            <w:r>
+              <w:t>Discussion about the use cases</w:t>
+            </w:r>
+          </w:p>
         </w:tc>
         <w:tc>
           <w:tcPr>
@@ -1583,19 +1631,65 @@
           <w:tcPr>
             <w:tcW w:w="5400" w:type="dxa"/>
           </w:tcPr>
-          <w:p/>
+          <w:p>
+            <w:r>
+              <w:t>Essa Ahmed Abou Jabal</w:t>
+            </w:r>
+          </w:p>
         </w:tc>
         <w:tc>
           <w:tcPr>
             <w:tcW w:w="2250" w:type="dxa"/>
           </w:tcPr>
-          <w:p/>
+          <w:p>
+            <w:r>
+              <w:drawing>
+                <wp:inline distT="0" distB="0" distL="0" distR="0" wp14:anchorId="2657BA96" wp14:editId="382BB589">
+                  <wp:extent cx="733425" cy="334825"/>
+                  <wp:effectExtent l="0" t="0" r="0" b="8255"/>
+                  <wp:docPr id="1662712789" name="Picture 1"/>
+                  <wp:cNvGraphicFramePr>
+                    <a:graphicFrameLocks xmlns:a="http://schemas.openxmlformats.org/drawingml/2006/main" noChangeAspect="1"/>
+                  </wp:cNvGraphicFramePr>
+                  <a:graphic xmlns:a="http://schemas.openxmlformats.org/drawingml/2006/main">
+                    <a:graphicData uri="http://schemas.openxmlformats.org/drawingml/2006/picture">
+                      <pic:pic xmlns:pic="http://schemas.openxmlformats.org/drawingml/2006/picture">
+                        <pic:nvPicPr>
+                          <pic:cNvPr id="1662712789" name=""/>
+                          <pic:cNvPicPr/>
+                        </pic:nvPicPr>
+                        <pic:blipFill>
+                          <a:blip r:embed="rId8"/>
+                          <a:stretch>
+                            <a:fillRect/>
+                          </a:stretch>
+                        </pic:blipFill>
+                        <pic:spPr>
+                          <a:xfrm>
+                            <a:off x="0" y="0"/>
+                            <a:ext cx="767198" cy="350243"/>
+                          </a:xfrm>
+                          <a:prstGeom prst="rect">
+                            <a:avLst/>
+                          </a:prstGeom>
+                        </pic:spPr>
+                      </pic:pic>
+                    </a:graphicData>
+                  </a:graphic>
+                </wp:inline>
+              </w:drawing>
+            </w:r>
+          </w:p>
         </w:tc>
         <w:tc>
           <w:tcPr>
             <w:tcW w:w="1620" w:type="dxa"/>
           </w:tcPr>
-          <w:p/>
+          <w:p>
+            <w:r>
+              <w:t>21 September 2023</w:t>
+            </w:r>
+          </w:p>
         </w:tc>
       </w:tr>
       <w:tr>
@@ -1665,6 +1759,7 @@
           </w:tcPr>
           <w:p>
             <w:r>
+              <w:lastRenderedPageBreak/>
               <w:t>4</w:t>
             </w:r>
           </w:p>
@@ -1778,7 +1873,7 @@
     </w:tbl>
     <w:p/>
     <w:sectPr>
-      <w:headerReference w:type="default" r:id="rId7"/>
+      <w:headerReference w:type="default" r:id="rId9"/>
       <w:pgSz w:w="11907" w:h="16839" w:code="9"/>
       <w:pgMar w:top="720" w:right="720" w:bottom="720" w:left="720" w:header="720" w:footer="720" w:gutter="0"/>
       <w:cols w:space="720"/>
@@ -1789,7 +1884,7 @@
 </file>
 
 <file path=word/endnotes.xml><?xml version="1.0" encoding="utf-8"?>
-<w:endnotes xmlns:wpc="http://schemas.microsoft.com/office/word/2010/wordprocessingCanvas" xmlns:cx="http://schemas.microsoft.com/office/drawing/2014/chartex" xmlns:cx1="http://schemas.microsoft.com/office/drawing/2015/9/8/chartex" xmlns:mc="http://schemas.openxmlformats.org/markup-compatibility/2006" xmlns:o="urn:schemas-microsoft-com:office:office" xmlns:r="http://schemas.openxmlformats.org/officeDocument/2006/relationships" xmlns:m="http://schemas.openxmlformats.org/officeDocument/2006/math" xmlns:v="urn:schemas-microsoft-com:vml" xmlns:wp14="http://schemas.microsoft.com/office/word/2010/wordprocessingDrawing" xmlns:wp="http://schemas.openxmlformats.org/drawingml/2006/wordprocessingDrawing" xmlns:w10="urn:schemas-microsoft-com:office:word" xmlns:w="http://schemas.openxmlformats.org/wordprocessingml/2006/main" xmlns:w14="http://schemas.microsoft.com/office/word/2010/wordml" xmlns:w15="http://schemas.microsoft.com/office/word/2012/wordml" xmlns:w16se="http://schemas.microsoft.com/office/word/2015/wordml/symex" xmlns:wpg="http://schemas.microsoft.com/office/word/2010/wordprocessingGroup" xmlns:wpi="http://schemas.microsoft.com/office/word/2010/wordprocessingInk" xmlns:wne="http://schemas.microsoft.com/office/word/2006/wordml" xmlns:wps="http://schemas.microsoft.com/office/word/2010/wordprocessingShape" mc:Ignorable="w14 w15 w16se wp14">
+<w:endnotes xmlns:wpc="http://schemas.microsoft.com/office/word/2010/wordprocessingCanvas" xmlns:cx="http://schemas.microsoft.com/office/drawing/2014/chartex" xmlns:cx1="http://schemas.microsoft.com/office/drawing/2015/9/8/chartex" xmlns:cx2="http://schemas.microsoft.com/office/drawing/2015/10/21/chartex" xmlns:cx3="http://schemas.microsoft.com/office/drawing/2016/5/9/chartex" xmlns:cx4="http://schemas.microsoft.com/office/drawing/2016/5/10/chartex" xmlns:cx5="http://schemas.microsoft.com/office/drawing/2016/5/11/chartex" xmlns:cx6="http://schemas.microsoft.com/office/drawing/2016/5/12/chartex" xmlns:cx7="http://schemas.microsoft.com/office/drawing/2016/5/13/chartex" xmlns:cx8="http://schemas.microsoft.com/office/drawing/2016/5/14/chartex" xmlns:mc="http://schemas.openxmlformats.org/markup-compatibility/2006" xmlns:aink="http://schemas.microsoft.com/office/drawing/2016/ink" xmlns:am3d="http://schemas.microsoft.com/office/drawing/2017/model3d" xmlns:o="urn:schemas-microsoft-com:office:office" xmlns:oel="http://schemas.microsoft.com/office/2019/extlst" xmlns:r="http://schemas.openxmlformats.org/officeDocument/2006/relationships" xmlns:m="http://schemas.openxmlformats.org/officeDocument/2006/math" xmlns:v="urn:schemas-microsoft-com:vml" xmlns:wp14="http://schemas.microsoft.com/office/word/2010/wordprocessingDrawing" xmlns:wp="http://schemas.openxmlformats.org/drawingml/2006/wordprocessingDrawing" xmlns:w10="urn:schemas-microsoft-com:office:word" xmlns:w="http://schemas.openxmlformats.org/wordprocessingml/2006/main" xmlns:w14="http://schemas.microsoft.com/office/word/2010/wordml" xmlns:w15="http://schemas.microsoft.com/office/word/2012/wordml" xmlns:w16cex="http://schemas.microsoft.com/office/word/2018/wordml/cex" xmlns:w16cid="http://schemas.microsoft.com/office/word/2016/wordml/cid" xmlns:w16="http://schemas.microsoft.com/office/word/2018/wordml" xmlns:w16sdtdh="http://schemas.microsoft.com/office/word/2020/wordml/sdtdatahash" xmlns:w16se="http://schemas.microsoft.com/office/word/2015/wordml/symex" xmlns:wpg="http://schemas.microsoft.com/office/word/2010/wordprocessingGroup" xmlns:wpi="http://schemas.microsoft.com/office/word/2010/wordprocessingInk" xmlns:wne="http://schemas.microsoft.com/office/word/2006/wordml" xmlns:wps="http://schemas.microsoft.com/office/word/2010/wordprocessingShape" mc:Ignorable="w14 w15 w16se w16cid w16 w16cex w16sdtdh wp14">
   <w:endnote w:type="separator" w:id="-1">
     <w:p>
       <w:pPr>
@@ -1814,7 +1909,7 @@
 </file>
 
 <file path=word/footnotes.xml><?xml version="1.0" encoding="utf-8"?>
-<w:footnotes xmlns:wpc="http://schemas.microsoft.com/office/word/2010/wordprocessingCanvas" xmlns:cx="http://schemas.microsoft.com/office/drawing/2014/chartex" xmlns:cx1="http://schemas.microsoft.com/office/drawing/2015/9/8/chartex" xmlns:mc="http://schemas.openxmlformats.org/markup-compatibility/2006" xmlns:o="urn:schemas-microsoft-com:office:office" xmlns:r="http://schemas.openxmlformats.org/officeDocument/2006/relationships" xmlns:m="http://schemas.openxmlformats.org/officeDocument/2006/math" xmlns:v="urn:schemas-microsoft-com:vml" xmlns:wp14="http://schemas.microsoft.com/office/word/2010/wordprocessingDrawing" xmlns:wp="http://schemas.openxmlformats.org/drawingml/2006/wordprocessingDrawing" xmlns:w10="urn:schemas-microsoft-com:office:word" xmlns:w="http://schemas.openxmlformats.org/wordprocessingml/2006/main" xmlns:w14="http://schemas.microsoft.com/office/word/2010/wordml" xmlns:w15="http://schemas.microsoft.com/office/word/2012/wordml" xmlns:w16se="http://schemas.microsoft.com/office/word/2015/wordml/symex" xmlns:wpg="http://schemas.microsoft.com/office/word/2010/wordprocessingGroup" xmlns:wpi="http://schemas.microsoft.com/office/word/2010/wordprocessingInk" xmlns:wne="http://schemas.microsoft.com/office/word/2006/wordml" xmlns:wps="http://schemas.microsoft.com/office/word/2010/wordprocessingShape" mc:Ignorable="w14 w15 w16se wp14">
+<w:footnotes xmlns:wpc="http://schemas.microsoft.com/office/word/2010/wordprocessingCanvas" xmlns:cx="http://schemas.microsoft.com/office/drawing/2014/chartex" xmlns:cx1="http://schemas.microsoft.com/office/drawing/2015/9/8/chartex" xmlns:cx2="http://schemas.microsoft.com/office/drawing/2015/10/21/chartex" xmlns:cx3="http://schemas.microsoft.com/office/drawing/2016/5/9/chartex" xmlns:cx4="http://schemas.microsoft.com/office/drawing/2016/5/10/chartex" xmlns:cx5="http://schemas.microsoft.com/office/drawing/2016/5/11/chartex" xmlns:cx6="http://schemas.microsoft.com/office/drawing/2016/5/12/chartex" xmlns:cx7="http://schemas.microsoft.com/office/drawing/2016/5/13/chartex" xmlns:cx8="http://schemas.microsoft.com/office/drawing/2016/5/14/chartex" xmlns:mc="http://schemas.openxmlformats.org/markup-compatibility/2006" xmlns:aink="http://schemas.microsoft.com/office/drawing/2016/ink" xmlns:am3d="http://schemas.microsoft.com/office/drawing/2017/model3d" xmlns:o="urn:schemas-microsoft-com:office:office" xmlns:oel="http://schemas.microsoft.com/office/2019/extlst" xmlns:r="http://schemas.openxmlformats.org/officeDocument/2006/relationships" xmlns:m="http://schemas.openxmlformats.org/officeDocument/2006/math" xmlns:v="urn:schemas-microsoft-com:vml" xmlns:wp14="http://schemas.microsoft.com/office/word/2010/wordprocessingDrawing" xmlns:wp="http://schemas.openxmlformats.org/drawingml/2006/wordprocessingDrawing" xmlns:w10="urn:schemas-microsoft-com:office:word" xmlns:w="http://schemas.openxmlformats.org/wordprocessingml/2006/main" xmlns:w14="http://schemas.microsoft.com/office/word/2010/wordml" xmlns:w15="http://schemas.microsoft.com/office/word/2012/wordml" xmlns:w16cex="http://schemas.microsoft.com/office/word/2018/wordml/cex" xmlns:w16cid="http://schemas.microsoft.com/office/word/2016/wordml/cid" xmlns:w16="http://schemas.microsoft.com/office/word/2018/wordml" xmlns:w16sdtdh="http://schemas.microsoft.com/office/word/2020/wordml/sdtdatahash" xmlns:w16se="http://schemas.microsoft.com/office/word/2015/wordml/symex" xmlns:wpg="http://schemas.microsoft.com/office/word/2010/wordprocessingGroup" xmlns:wpi="http://schemas.microsoft.com/office/word/2010/wordprocessingInk" xmlns:wne="http://schemas.microsoft.com/office/word/2006/wordml" xmlns:wps="http://schemas.microsoft.com/office/word/2010/wordprocessingShape" mc:Ignorable="w14 w15 w16se w16cid w16 w16cex w16sdtdh wp14">
   <w:footnote w:type="separator" w:id="-1">
     <w:p>
       <w:pPr>
@@ -1839,7 +1934,7 @@
 </file>
 
 <file path=word/header1.xml><?xml version="1.0" encoding="utf-8"?>
-<w:hdr xmlns:wpc="http://schemas.microsoft.com/office/word/2010/wordprocessingCanvas" xmlns:cx="http://schemas.microsoft.com/office/drawing/2014/chartex" xmlns:cx1="http://schemas.microsoft.com/office/drawing/2015/9/8/chartex" xmlns:mc="http://schemas.openxmlformats.org/markup-compatibility/2006" xmlns:o="urn:schemas-microsoft-com:office:office" xmlns:r="http://schemas.openxmlformats.org/officeDocument/2006/relationships" xmlns:m="http://schemas.openxmlformats.org/officeDocument/2006/math" xmlns:v="urn:schemas-microsoft-com:vml" xmlns:wp14="http://schemas.microsoft.com/office/word/2010/wordprocessingDrawing" xmlns:wp="http://schemas.openxmlformats.org/drawingml/2006/wordprocessingDrawing" xmlns:w10="urn:schemas-microsoft-com:office:word" xmlns:w="http://schemas.openxmlformats.org/wordprocessingml/2006/main" xmlns:w14="http://schemas.microsoft.com/office/word/2010/wordml" xmlns:w15="http://schemas.microsoft.com/office/word/2012/wordml" xmlns:w16se="http://schemas.microsoft.com/office/word/2015/wordml/symex" xmlns:wpg="http://schemas.microsoft.com/office/word/2010/wordprocessingGroup" xmlns:wpi="http://schemas.microsoft.com/office/word/2010/wordprocessingInk" xmlns:wne="http://schemas.microsoft.com/office/word/2006/wordml" xmlns:wps="http://schemas.microsoft.com/office/word/2010/wordprocessingShape" mc:Ignorable="w14 w15 w16se wp14">
+<w:hdr xmlns:wpc="http://schemas.microsoft.com/office/word/2010/wordprocessingCanvas" xmlns:cx="http://schemas.microsoft.com/office/drawing/2014/chartex" xmlns:cx1="http://schemas.microsoft.com/office/drawing/2015/9/8/chartex" xmlns:cx2="http://schemas.microsoft.com/office/drawing/2015/10/21/chartex" xmlns:cx3="http://schemas.microsoft.com/office/drawing/2016/5/9/chartex" xmlns:cx4="http://schemas.microsoft.com/office/drawing/2016/5/10/chartex" xmlns:cx5="http://schemas.microsoft.com/office/drawing/2016/5/11/chartex" xmlns:cx6="http://schemas.microsoft.com/office/drawing/2016/5/12/chartex" xmlns:cx7="http://schemas.microsoft.com/office/drawing/2016/5/13/chartex" xmlns:cx8="http://schemas.microsoft.com/office/drawing/2016/5/14/chartex" xmlns:mc="http://schemas.openxmlformats.org/markup-compatibility/2006" xmlns:aink="http://schemas.microsoft.com/office/drawing/2016/ink" xmlns:am3d="http://schemas.microsoft.com/office/drawing/2017/model3d" xmlns:o="urn:schemas-microsoft-com:office:office" xmlns:oel="http://schemas.microsoft.com/office/2019/extlst" xmlns:r="http://schemas.openxmlformats.org/officeDocument/2006/relationships" xmlns:m="http://schemas.openxmlformats.org/officeDocument/2006/math" xmlns:v="urn:schemas-microsoft-com:vml" xmlns:wp14="http://schemas.microsoft.com/office/word/2010/wordprocessingDrawing" xmlns:wp="http://schemas.openxmlformats.org/drawingml/2006/wordprocessingDrawing" xmlns:w10="urn:schemas-microsoft-com:office:word" xmlns:w="http://schemas.openxmlformats.org/wordprocessingml/2006/main" xmlns:w14="http://schemas.microsoft.com/office/word/2010/wordml" xmlns:w15="http://schemas.microsoft.com/office/word/2012/wordml" xmlns:w16cex="http://schemas.microsoft.com/office/word/2018/wordml/cex" xmlns:w16cid="http://schemas.microsoft.com/office/word/2016/wordml/cid" xmlns:w16="http://schemas.microsoft.com/office/word/2018/wordml" xmlns:w16sdtdh="http://schemas.microsoft.com/office/word/2020/wordml/sdtdatahash" xmlns:w16se="http://schemas.microsoft.com/office/word/2015/wordml/symex" xmlns:wpg="http://schemas.microsoft.com/office/word/2010/wordprocessingGroup" xmlns:wpi="http://schemas.microsoft.com/office/word/2010/wordprocessingInk" xmlns:wne="http://schemas.microsoft.com/office/word/2006/wordml" xmlns:wps="http://schemas.microsoft.com/office/word/2010/wordprocessingShape" mc:Ignorable="w14 w15 w16se w16cid w16 w16cex w16sdtdh wp14">
   <w:tbl>
     <w:tblPr>
       <w:tblW w:w="5000" w:type="pct"/>
@@ -1854,8 +1949,8 @@
       <w:tblLook w:val="04A0" w:firstRow="1" w:lastRow="0" w:firstColumn="1" w:lastColumn="0" w:noHBand="0" w:noVBand="1"/>
     </w:tblPr>
     <w:tblGrid>
-      <w:gridCol w:w="1030"/>
-      <w:gridCol w:w="9667"/>
+      <w:gridCol w:w="1348"/>
+      <w:gridCol w:w="9349"/>
     </w:tblGrid>
     <w:tr>
       <w:trPr>
@@ -1911,6 +2006,7 @@
               <w:placeholder>
                 <w:docPart w:val="4151E45195104815B037143148276617"/>
               </w:placeholder>
+              <w:showingPlcHdr/>
               <w:dataBinding w:prefixMappings="xmlns:ns0='http://purl.org/dc/elements/1.1/' xmlns:ns1='http://schemas.openxmlformats.org/package/2006/metadata/core-properties' " w:xpath="/ns1:coreProperties[1]/ns0:title[1]" w:storeItemID="{6C3C8BC8-F283-45AE-878A-BAB7291924A1}"/>
               <w:text/>
             </w:sdtPr>
@@ -1920,14 +2016,7 @@
                   <w:caps/>
                   <w:color w:val="FFFFFF" w:themeColor="background1"/>
                 </w:rPr>
-                <w:t>SDP</w:t>
-              </w:r>
-              <w:r>
-                <w:rPr>
-                  <w:caps/>
-                  <w:color w:val="FFFFFF" w:themeColor="background1"/>
-                </w:rPr>
-                <w:t xml:space="preserve"> Logbook Entry</w:t>
+                <w:t>[Document title]</w:t>
               </w:r>
             </w:sdtContent>
           </w:sdt>
@@ -1943,8 +2032,129 @@
 </w:hdr>
 </file>
 
+<file path=word/numbering.xml><?xml version="1.0" encoding="utf-8"?>
+<w:numbering xmlns:wpc="http://schemas.microsoft.com/office/word/2010/wordprocessingCanvas" xmlns:cx="http://schemas.microsoft.com/office/drawing/2014/chartex" xmlns:cx1="http://schemas.microsoft.com/office/drawing/2015/9/8/chartex" xmlns:cx2="http://schemas.microsoft.com/office/drawing/2015/10/21/chartex" xmlns:cx3="http://schemas.microsoft.com/office/drawing/2016/5/9/chartex" xmlns:cx4="http://schemas.microsoft.com/office/drawing/2016/5/10/chartex" xmlns:cx5="http://schemas.microsoft.com/office/drawing/2016/5/11/chartex" xmlns:cx6="http://schemas.microsoft.com/office/drawing/2016/5/12/chartex" xmlns:cx7="http://schemas.microsoft.com/office/drawing/2016/5/13/chartex" xmlns:cx8="http://schemas.microsoft.com/office/drawing/2016/5/14/chartex" xmlns:mc="http://schemas.openxmlformats.org/markup-compatibility/2006" xmlns:aink="http://schemas.microsoft.com/office/drawing/2016/ink" xmlns:am3d="http://schemas.microsoft.com/office/drawing/2017/model3d" xmlns:o="urn:schemas-microsoft-com:office:office" xmlns:oel="http://schemas.microsoft.com/office/2019/extlst" xmlns:r="http://schemas.openxmlformats.org/officeDocument/2006/relationships" xmlns:m="http://schemas.openxmlformats.org/officeDocument/2006/math" xmlns:v="urn:schemas-microsoft-com:vml" xmlns:wp14="http://schemas.microsoft.com/office/word/2010/wordprocessingDrawing" xmlns:wp="http://schemas.openxmlformats.org/drawingml/2006/wordprocessingDrawing" xmlns:w10="urn:schemas-microsoft-com:office:word" xmlns:w="http://schemas.openxmlformats.org/wordprocessingml/2006/main" xmlns:w14="http://schemas.microsoft.com/office/word/2010/wordml" xmlns:w15="http://schemas.microsoft.com/office/word/2012/wordml" xmlns:w16cex="http://schemas.microsoft.com/office/word/2018/wordml/cex" xmlns:w16cid="http://schemas.microsoft.com/office/word/2016/wordml/cid" xmlns:w16="http://schemas.microsoft.com/office/word/2018/wordml" xmlns:w16sdtdh="http://schemas.microsoft.com/office/word/2020/wordml/sdtdatahash" xmlns:w16se="http://schemas.microsoft.com/office/word/2015/wordml/symex" xmlns:wpg="http://schemas.microsoft.com/office/word/2010/wordprocessingGroup" xmlns:wpi="http://schemas.microsoft.com/office/word/2010/wordprocessingInk" xmlns:wne="http://schemas.microsoft.com/office/word/2006/wordml" xmlns:wps="http://schemas.microsoft.com/office/word/2010/wordprocessingShape" mc:Ignorable="w14 w15 w16se w16cid w16 w16cex w16sdtdh wp14">
+  <w:abstractNum w:abstractNumId="0" w15:restartNumberingAfterBreak="0">
+    <w:nsid w:val="036F7B1A"/>
+    <w:multiLevelType w:val="hybridMultilevel"/>
+    <w:tmpl w:val="C12AD8CC"/>
+    <w:lvl w:ilvl="0" w:tplc="08090001">
+      <w:start w:val="1"/>
+      <w:numFmt w:val="bullet"/>
+      <w:lvlText w:val=""/>
+      <w:lvlJc w:val="left"/>
+      <w:pPr>
+        <w:ind w:left="928" w:hanging="360"/>
+      </w:pPr>
+      <w:rPr>
+        <w:rFonts w:ascii="Symbol" w:hAnsi="Symbol" w:hint="default"/>
+      </w:rPr>
+    </w:lvl>
+    <w:lvl w:ilvl="1" w:tplc="08090003" w:tentative="1">
+      <w:start w:val="1"/>
+      <w:numFmt w:val="bullet"/>
+      <w:lvlText w:val="o"/>
+      <w:lvlJc w:val="left"/>
+      <w:pPr>
+        <w:ind w:left="1648" w:hanging="360"/>
+      </w:pPr>
+      <w:rPr>
+        <w:rFonts w:ascii="Courier New" w:hAnsi="Courier New" w:cs="Courier New" w:hint="default"/>
+      </w:rPr>
+    </w:lvl>
+    <w:lvl w:ilvl="2" w:tplc="08090005" w:tentative="1">
+      <w:start w:val="1"/>
+      <w:numFmt w:val="bullet"/>
+      <w:lvlText w:val=""/>
+      <w:lvlJc w:val="left"/>
+      <w:pPr>
+        <w:ind w:left="2368" w:hanging="360"/>
+      </w:pPr>
+      <w:rPr>
+        <w:rFonts w:ascii="Wingdings" w:hAnsi="Wingdings" w:hint="default"/>
+      </w:rPr>
+    </w:lvl>
+    <w:lvl w:ilvl="3" w:tplc="08090001" w:tentative="1">
+      <w:start w:val="1"/>
+      <w:numFmt w:val="bullet"/>
+      <w:lvlText w:val=""/>
+      <w:lvlJc w:val="left"/>
+      <w:pPr>
+        <w:ind w:left="3088" w:hanging="360"/>
+      </w:pPr>
+      <w:rPr>
+        <w:rFonts w:ascii="Symbol" w:hAnsi="Symbol" w:hint="default"/>
+      </w:rPr>
+    </w:lvl>
+    <w:lvl w:ilvl="4" w:tplc="08090003" w:tentative="1">
+      <w:start w:val="1"/>
+      <w:numFmt w:val="bullet"/>
+      <w:lvlText w:val="o"/>
+      <w:lvlJc w:val="left"/>
+      <w:pPr>
+        <w:ind w:left="3808" w:hanging="360"/>
+      </w:pPr>
+      <w:rPr>
+        <w:rFonts w:ascii="Courier New" w:hAnsi="Courier New" w:cs="Courier New" w:hint="default"/>
+      </w:rPr>
+    </w:lvl>
+    <w:lvl w:ilvl="5" w:tplc="08090005" w:tentative="1">
+      <w:start w:val="1"/>
+      <w:numFmt w:val="bullet"/>
+      <w:lvlText w:val=""/>
+      <w:lvlJc w:val="left"/>
+      <w:pPr>
+        <w:ind w:left="4528" w:hanging="360"/>
+      </w:pPr>
+      <w:rPr>
+        <w:rFonts w:ascii="Wingdings" w:hAnsi="Wingdings" w:hint="default"/>
+      </w:rPr>
+    </w:lvl>
+    <w:lvl w:ilvl="6" w:tplc="08090001" w:tentative="1">
+      <w:start w:val="1"/>
+      <w:numFmt w:val="bullet"/>
+      <w:lvlText w:val=""/>
+      <w:lvlJc w:val="left"/>
+      <w:pPr>
+        <w:ind w:left="5248" w:hanging="360"/>
+      </w:pPr>
+      <w:rPr>
+        <w:rFonts w:ascii="Symbol" w:hAnsi="Symbol" w:hint="default"/>
+      </w:rPr>
+    </w:lvl>
+    <w:lvl w:ilvl="7" w:tplc="08090003" w:tentative="1">
+      <w:start w:val="1"/>
+      <w:numFmt w:val="bullet"/>
+      <w:lvlText w:val="o"/>
+      <w:lvlJc w:val="left"/>
+      <w:pPr>
+        <w:ind w:left="5968" w:hanging="360"/>
+      </w:pPr>
+      <w:rPr>
+        <w:rFonts w:ascii="Courier New" w:hAnsi="Courier New" w:cs="Courier New" w:hint="default"/>
+      </w:rPr>
+    </w:lvl>
+    <w:lvl w:ilvl="8" w:tplc="08090005" w:tentative="1">
+      <w:start w:val="1"/>
+      <w:numFmt w:val="bullet"/>
+      <w:lvlText w:val=""/>
+      <w:lvlJc w:val="left"/>
+      <w:pPr>
+        <w:ind w:left="6688" w:hanging="360"/>
+      </w:pPr>
+      <w:rPr>
+        <w:rFonts w:ascii="Wingdings" w:hAnsi="Wingdings" w:hint="default"/>
+      </w:rPr>
+    </w:lvl>
+  </w:abstractNum>
+  <w:num w:numId="1" w16cid:durableId="1140077612">
+    <w:abstractNumId w:val="0"/>
+  </w:num>
+</w:numbering>
+</file>
+
 <file path=word/styles.xml><?xml version="1.0" encoding="utf-8"?>
-<w:styles xmlns:mc="http://schemas.openxmlformats.org/markup-compatibility/2006" xmlns:r="http://schemas.openxmlformats.org/officeDocument/2006/relationships" xmlns:w="http://schemas.openxmlformats.org/wordprocessingml/2006/main" xmlns:w14="http://schemas.microsoft.com/office/word/2010/wordml" xmlns:w15="http://schemas.microsoft.com/office/word/2012/wordml" xmlns:w16se="http://schemas.microsoft.com/office/word/2015/wordml/symex" mc:Ignorable="w14 w15 w16se">
+<w:styles xmlns:mc="http://schemas.openxmlformats.org/markup-compatibility/2006" xmlns:r="http://schemas.openxmlformats.org/officeDocument/2006/relationships" xmlns:w="http://schemas.openxmlformats.org/wordprocessingml/2006/main" xmlns:w14="http://schemas.microsoft.com/office/word/2010/wordml" xmlns:w15="http://schemas.microsoft.com/office/word/2012/wordml" xmlns:w16cex="http://schemas.microsoft.com/office/word/2018/wordml/cex" xmlns:w16cid="http://schemas.microsoft.com/office/word/2016/wordml/cid" xmlns:w16="http://schemas.microsoft.com/office/word/2018/wordml" xmlns:w16sdtdh="http://schemas.microsoft.com/office/word/2020/wordml/sdtdatahash" xmlns:w16se="http://schemas.microsoft.com/office/word/2015/wordml/symex" mc:Ignorable="w14 w15 w16se w16cid w16 w16cex w16sdtdh">
   <w:docDefaults>
     <w:rPrDefault>
       <w:rPr>
@@ -1960,7 +2170,7 @@
       </w:pPr>
     </w:pPrDefault>
   </w:docDefaults>
-  <w:latentStyles w:defLockedState="0" w:defUIPriority="99" w:defSemiHidden="0" w:defUnhideWhenUsed="0" w:defQFormat="0" w:count="371">
+  <w:latentStyles w:defLockedState="0" w:defUIPriority="99" w:defSemiHidden="0" w:defUnhideWhenUsed="0" w:defQFormat="0" w:count="376">
     <w:lsdException w:name="Normal" w:uiPriority="0" w:qFormat="1"/>
     <w:lsdException w:name="heading 1" w:uiPriority="9" w:qFormat="1"/>
     <w:lsdException w:name="heading 2" w:semiHidden="1" w:uiPriority="9" w:unhideWhenUsed="1" w:qFormat="1"/>
@@ -2332,6 +2542,11 @@
     <w:lsdException w:name="List Table 5 Dark Accent 6" w:uiPriority="50"/>
     <w:lsdException w:name="List Table 6 Colorful Accent 6" w:uiPriority="51"/>
     <w:lsdException w:name="List Table 7 Colorful Accent 6" w:uiPriority="52"/>
+    <w:lsdException w:name="Mention" w:semiHidden="1" w:unhideWhenUsed="1"/>
+    <w:lsdException w:name="Smart Hyperlink" w:semiHidden="1" w:unhideWhenUsed="1"/>
+    <w:lsdException w:name="Hashtag" w:semiHidden="1" w:unhideWhenUsed="1"/>
+    <w:lsdException w:name="Unresolved Mention" w:semiHidden="1" w:unhideWhenUsed="1"/>
+    <w:lsdException w:name="Smart Link" w:semiHidden="1" w:unhideWhenUsed="1"/>
   </w:latentStyles>
   <w:style w:type="paragraph" w:default="1" w:styleId="Normal">
     <w:name w:val="Normal"/>
@@ -3029,7 +3244,7 @@
 </file>
 
 <file path=word/glossary/document.xml><?xml version="1.0" encoding="utf-8"?>
-<w:glossaryDocument xmlns:wpc="http://schemas.microsoft.com/office/word/2010/wordprocessingCanvas" xmlns:cx="http://schemas.microsoft.com/office/drawing/2014/chartex" xmlns:cx1="http://schemas.microsoft.com/office/drawing/2015/9/8/chartex" xmlns:mc="http://schemas.openxmlformats.org/markup-compatibility/2006" xmlns:o="urn:schemas-microsoft-com:office:office" xmlns:r="http://schemas.openxmlformats.org/officeDocument/2006/relationships" xmlns:m="http://schemas.openxmlformats.org/officeDocument/2006/math" xmlns:v="urn:schemas-microsoft-com:vml" xmlns:wp14="http://schemas.microsoft.com/office/word/2010/wordprocessingDrawing" xmlns:wp="http://schemas.openxmlformats.org/drawingml/2006/wordprocessingDrawing" xmlns:w10="urn:schemas-microsoft-com:office:word" xmlns:w="http://schemas.openxmlformats.org/wordprocessingml/2006/main" xmlns:w14="http://schemas.microsoft.com/office/word/2010/wordml" xmlns:w15="http://schemas.microsoft.com/office/word/2012/wordml" xmlns:w16se="http://schemas.microsoft.com/office/word/2015/wordml/symex" xmlns:wpg="http://schemas.microsoft.com/office/word/2010/wordprocessingGroup" xmlns:wpi="http://schemas.microsoft.com/office/word/2010/wordprocessingInk" xmlns:wne="http://schemas.microsoft.com/office/word/2006/wordml" xmlns:wps="http://schemas.microsoft.com/office/word/2010/wordprocessingShape" mc:Ignorable="w14 w15 w16se wp14">
+<w:glossaryDocument xmlns:wpc="http://schemas.microsoft.com/office/word/2010/wordprocessingCanvas" xmlns:cx="http://schemas.microsoft.com/office/drawing/2014/chartex" xmlns:cx1="http://schemas.microsoft.com/office/drawing/2015/9/8/chartex" xmlns:cx2="http://schemas.microsoft.com/office/drawing/2015/10/21/chartex" xmlns:cx3="http://schemas.microsoft.com/office/drawing/2016/5/9/chartex" xmlns:cx4="http://schemas.microsoft.com/office/drawing/2016/5/10/chartex" xmlns:cx5="http://schemas.microsoft.com/office/drawing/2016/5/11/chartex" xmlns:cx6="http://schemas.microsoft.com/office/drawing/2016/5/12/chartex" xmlns:cx7="http://schemas.microsoft.com/office/drawing/2016/5/13/chartex" xmlns:cx8="http://schemas.microsoft.com/office/drawing/2016/5/14/chartex" xmlns:mc="http://schemas.openxmlformats.org/markup-compatibility/2006" xmlns:aink="http://schemas.microsoft.com/office/drawing/2016/ink" xmlns:am3d="http://schemas.microsoft.com/office/drawing/2017/model3d" xmlns:o="urn:schemas-microsoft-com:office:office" xmlns:oel="http://schemas.microsoft.com/office/2019/extlst" xmlns:r="http://schemas.openxmlformats.org/officeDocument/2006/relationships" xmlns:m="http://schemas.openxmlformats.org/officeDocument/2006/math" xmlns:v="urn:schemas-microsoft-com:vml" xmlns:wp14="http://schemas.microsoft.com/office/word/2010/wordprocessingDrawing" xmlns:wp="http://schemas.openxmlformats.org/drawingml/2006/wordprocessingDrawing" xmlns:w10="urn:schemas-microsoft-com:office:word" xmlns:w="http://schemas.openxmlformats.org/wordprocessingml/2006/main" xmlns:w14="http://schemas.microsoft.com/office/word/2010/wordml" xmlns:w15="http://schemas.microsoft.com/office/word/2012/wordml" xmlns:w16cex="http://schemas.microsoft.com/office/word/2018/wordml/cex" xmlns:w16cid="http://schemas.microsoft.com/office/word/2016/wordml/cid" xmlns:w16="http://schemas.microsoft.com/office/word/2018/wordml" xmlns:w16sdtdh="http://schemas.microsoft.com/office/word/2020/wordml/sdtdatahash" xmlns:w16se="http://schemas.microsoft.com/office/word/2015/wordml/symex" xmlns:wpg="http://schemas.microsoft.com/office/word/2010/wordprocessingGroup" xmlns:wpi="http://schemas.microsoft.com/office/word/2010/wordprocessingInk" xmlns:wne="http://schemas.microsoft.com/office/word/2006/wordml" xmlns:wps="http://schemas.microsoft.com/office/word/2010/wordprocessingShape" mc:Ignorable="w14 w15 w16se w16cid w16 w16cex w16sdtdh wp14">
   <w:docParts>
     <w:docPart>
       <w:docPartPr>
@@ -3066,20 +3281,48 @@
 </file>
 
 <file path=word/glossary/fontTable.xml><?xml version="1.0" encoding="utf-8"?>
-<w:fonts xmlns:mc="http://schemas.openxmlformats.org/markup-compatibility/2006" xmlns:r="http://schemas.openxmlformats.org/officeDocument/2006/relationships" xmlns:w="http://schemas.openxmlformats.org/wordprocessingml/2006/main" xmlns:w14="http://schemas.microsoft.com/office/word/2010/wordml" xmlns:w15="http://schemas.microsoft.com/office/word/2012/wordml" xmlns:w16se="http://schemas.microsoft.com/office/word/2015/wordml/symex" mc:Ignorable="w14 w15 w16se">
+<w:fonts xmlns:mc="http://schemas.openxmlformats.org/markup-compatibility/2006" xmlns:r="http://schemas.openxmlformats.org/officeDocument/2006/relationships" xmlns:w="http://schemas.openxmlformats.org/wordprocessingml/2006/main" xmlns:w14="http://schemas.microsoft.com/office/word/2010/wordml" xmlns:w15="http://schemas.microsoft.com/office/word/2012/wordml" xmlns:w16cex="http://schemas.microsoft.com/office/word/2018/wordml/cex" xmlns:w16cid="http://schemas.microsoft.com/office/word/2016/wordml/cid" xmlns:w16="http://schemas.microsoft.com/office/word/2018/wordml" xmlns:w16sdtdh="http://schemas.microsoft.com/office/word/2020/wordml/sdtdatahash" xmlns:w16se="http://schemas.microsoft.com/office/word/2015/wordml/symex" mc:Ignorable="w14 w15 w16se w16cid w16 w16cex w16sdtdh">
+  <w:font w:name="Symbol">
+    <w:panose1 w:val="05050102010706020507"/>
+    <w:charset w:val="02"/>
+    <w:family w:val="roman"/>
+    <w:pitch w:val="variable"/>
+    <w:sig w:usb0="00000000" w:usb1="10000000" w:usb2="00000000" w:usb3="00000000" w:csb0="80000000" w:csb1="00000000"/>
+  </w:font>
+  <w:font w:name="Times New Roman">
+    <w:panose1 w:val="02020603050405020304"/>
+    <w:charset w:val="00"/>
+    <w:family w:val="roman"/>
+    <w:pitch w:val="variable"/>
+    <w:sig w:usb0="E0002EFF" w:usb1="C000785B" w:usb2="00000009" w:usb3="00000000" w:csb0="000001FF" w:csb1="00000000"/>
+  </w:font>
+  <w:font w:name="Courier New">
+    <w:panose1 w:val="02070309020205020404"/>
+    <w:charset w:val="00"/>
+    <w:family w:val="modern"/>
+    <w:pitch w:val="fixed"/>
+    <w:sig w:usb0="E0002EFF" w:usb1="C0007843" w:usb2="00000009" w:usb3="00000000" w:csb0="000001FF" w:csb1="00000000"/>
+  </w:font>
+  <w:font w:name="Wingdings">
+    <w:panose1 w:val="05000000000000000000"/>
+    <w:charset w:val="02"/>
+    <w:family w:val="auto"/>
+    <w:pitch w:val="variable"/>
+    <w:sig w:usb0="00000000" w:usb1="10000000" w:usb2="00000000" w:usb3="00000000" w:csb0="80000000" w:csb1="00000000"/>
+  </w:font>
   <w:font w:name="Calibri">
     <w:panose1 w:val="020F0502020204030204"/>
     <w:charset w:val="00"/>
     <w:family w:val="swiss"/>
     <w:pitch w:val="variable"/>
-    <w:sig w:usb0="E0002AFF" w:usb1="4000ACFF" w:usb2="00000001" w:usb3="00000000" w:csb0="000001FF" w:csb1="00000000"/>
+    <w:sig w:usb0="E4002EFF" w:usb1="C000247B" w:usb2="00000009" w:usb3="00000000" w:csb0="000001FF" w:csb1="00000000"/>
   </w:font>
   <w:font w:name="Arial">
     <w:panose1 w:val="020B0604020202020204"/>
     <w:charset w:val="00"/>
     <w:family w:val="swiss"/>
     <w:pitch w:val="variable"/>
-    <w:sig w:usb0="E0002AFF" w:usb1="C0007843" w:usb2="00000009" w:usb3="00000000" w:csb0="000001FF" w:csb1="00000000"/>
+    <w:sig w:usb0="E0002EFF" w:usb1="C000785B" w:usb2="00000009" w:usb3="00000000" w:csb0="000001FF" w:csb1="00000000"/>
   </w:font>
   <w:font w:name="Cambria">
     <w:panose1 w:val="02040503050406030204"/>
@@ -3087,13 +3330,6 @@
     <w:family w:val="roman"/>
     <w:pitch w:val="variable"/>
     <w:sig w:usb0="E00006FF" w:usb1="420024FF" w:usb2="02000000" w:usb3="00000000" w:csb0="0000019F" w:csb1="00000000"/>
-  </w:font>
-  <w:font w:name="Times New Roman">
-    <w:panose1 w:val="02020603050405020304"/>
-    <w:charset w:val="00"/>
-    <w:family w:val="roman"/>
-    <w:pitch w:val="variable"/>
-    <w:sig w:usb0="E0002AFF" w:usb1="C0007843" w:usb2="00000009" w:usb3="00000000" w:csb0="000001FF" w:csb1="00000000"/>
   </w:font>
   <w:font w:name="Tahoma">
     <w:panose1 w:val="020B0604030504040204"/>
@@ -3107,13 +3343,13 @@
     <w:charset w:val="00"/>
     <w:family w:val="swiss"/>
     <w:pitch w:val="variable"/>
-    <w:sig w:usb0="A0002AEF" w:usb1="4000207B" w:usb2="00000000" w:usb3="00000000" w:csb0="000001FF" w:csb1="00000000"/>
+    <w:sig w:usb0="E4002EFF" w:usb1="C000247B" w:usb2="00000009" w:usb3="00000000" w:csb0="000001FF" w:csb1="00000000"/>
   </w:font>
 </w:fonts>
 </file>
 
 <file path=word/glossary/settings.xml><?xml version="1.0" encoding="utf-8"?>
-<w:settings xmlns:mc="http://schemas.openxmlformats.org/markup-compatibility/2006" xmlns:o="urn:schemas-microsoft-com:office:office" xmlns:r="http://schemas.openxmlformats.org/officeDocument/2006/relationships" xmlns:m="http://schemas.openxmlformats.org/officeDocument/2006/math" xmlns:v="urn:schemas-microsoft-com:vml" xmlns:w10="urn:schemas-microsoft-com:office:word" xmlns:w="http://schemas.openxmlformats.org/wordprocessingml/2006/main" xmlns:w14="http://schemas.microsoft.com/office/word/2010/wordml" xmlns:w15="http://schemas.microsoft.com/office/word/2012/wordml" xmlns:w16se="http://schemas.microsoft.com/office/word/2015/wordml/symex" xmlns:sl="http://schemas.openxmlformats.org/schemaLibrary/2006/main" mc:Ignorable="w14 w15 w16se">
+<w:settings xmlns:mc="http://schemas.openxmlformats.org/markup-compatibility/2006" xmlns:o="urn:schemas-microsoft-com:office:office" xmlns:r="http://schemas.openxmlformats.org/officeDocument/2006/relationships" xmlns:m="http://schemas.openxmlformats.org/officeDocument/2006/math" xmlns:v="urn:schemas-microsoft-com:vml" xmlns:w10="urn:schemas-microsoft-com:office:word" xmlns:w="http://schemas.openxmlformats.org/wordprocessingml/2006/main" xmlns:w14="http://schemas.microsoft.com/office/word/2010/wordml" xmlns:w15="http://schemas.microsoft.com/office/word/2012/wordml" xmlns:w16cex="http://schemas.microsoft.com/office/word/2018/wordml/cex" xmlns:w16cid="http://schemas.microsoft.com/office/word/2016/wordml/cid" xmlns:w16="http://schemas.microsoft.com/office/word/2018/wordml" xmlns:w16sdtdh="http://schemas.microsoft.com/office/word/2020/wordml/sdtdatahash" xmlns:w16se="http://schemas.microsoft.com/office/word/2015/wordml/symex" xmlns:sl="http://schemas.openxmlformats.org/schemaLibrary/2006/main" mc:Ignorable="w14 w15 w16se w16cid w16 w16cex w16sdtdh">
   <w:view w:val="normal"/>
   <w:defaultTabStop w:val="720"/>
   <w:characterSpacingControl w:val="doNotCompress"/>
@@ -3124,10 +3360,13 @@
     <w:compatSetting w:name="enableOpenTypeFeatures" w:uri="http://schemas.microsoft.com/office/word" w:val="1"/>
     <w:compatSetting w:name="doNotFlipMirrorIndents" w:uri="http://schemas.microsoft.com/office/word" w:val="1"/>
     <w:compatSetting w:name="differentiateMultirowTableHeaders" w:uri="http://schemas.microsoft.com/office/word" w:val="1"/>
+    <w:compatSetting w:name="useWord2013TrackBottomHyphenation" w:uri="http://schemas.microsoft.com/office/word" w:val="1"/>
   </w:compat>
   <w:rsids>
     <w:rsidRoot w:val="001D0E16"/>
     <w:rsid w:val="001D0E16"/>
+    <w:rsid w:val="00706776"/>
+    <w:rsid w:val="00E938E2"/>
     <w:rsid w:val="00F705D5"/>
   </w:rsids>
   <m:mathPr>
@@ -3152,7 +3391,7 @@
 </file>
 
 <file path=word/glossary/styles.xml><?xml version="1.0" encoding="utf-8"?>
-<w:styles xmlns:mc="http://schemas.openxmlformats.org/markup-compatibility/2006" xmlns:r="http://schemas.openxmlformats.org/officeDocument/2006/relationships" xmlns:w="http://schemas.openxmlformats.org/wordprocessingml/2006/main" xmlns:w14="http://schemas.microsoft.com/office/word/2010/wordml" xmlns:w15="http://schemas.microsoft.com/office/word/2012/wordml" xmlns:w16se="http://schemas.microsoft.com/office/word/2015/wordml/symex" mc:Ignorable="w14 w15 w16se">
+<w:styles xmlns:mc="http://schemas.openxmlformats.org/markup-compatibility/2006" xmlns:r="http://schemas.openxmlformats.org/officeDocument/2006/relationships" xmlns:w="http://schemas.openxmlformats.org/wordprocessingml/2006/main" xmlns:w14="http://schemas.microsoft.com/office/word/2010/wordml" xmlns:w15="http://schemas.microsoft.com/office/word/2012/wordml" xmlns:w16cex="http://schemas.microsoft.com/office/word/2018/wordml/cex" xmlns:w16cid="http://schemas.microsoft.com/office/word/2016/wordml/cid" xmlns:w16="http://schemas.microsoft.com/office/word/2018/wordml" xmlns:w16sdtdh="http://schemas.microsoft.com/office/word/2020/wordml/sdtdatahash" xmlns:w16se="http://schemas.microsoft.com/office/word/2015/wordml/symex" mc:Ignorable="w14 w15 w16se w16cid w16 w16cex w16sdtdh">
   <w:docDefaults>
     <w:rPrDefault>
       <w:rPr>
@@ -3168,7 +3407,7 @@
       </w:pPr>
     </w:pPrDefault>
   </w:docDefaults>
-  <w:latentStyles w:defLockedState="0" w:defUIPriority="99" w:defSemiHidden="0" w:defUnhideWhenUsed="0" w:defQFormat="0" w:count="371">
+  <w:latentStyles w:defLockedState="0" w:defUIPriority="99" w:defSemiHidden="0" w:defUnhideWhenUsed="0" w:defQFormat="0" w:count="376">
     <w:lsdException w:name="Normal" w:uiPriority="0" w:qFormat="1"/>
     <w:lsdException w:name="heading 1" w:uiPriority="9" w:qFormat="1"/>
     <w:lsdException w:name="heading 2" w:semiHidden="1" w:uiPriority="9" w:unhideWhenUsed="1" w:qFormat="1"/>
@@ -3540,6 +3779,11 @@
     <w:lsdException w:name="List Table 5 Dark Accent 6" w:uiPriority="50"/>
     <w:lsdException w:name="List Table 6 Colorful Accent 6" w:uiPriority="51"/>
     <w:lsdException w:name="List Table 7 Colorful Accent 6" w:uiPriority="52"/>
+    <w:lsdException w:name="Mention" w:semiHidden="1" w:unhideWhenUsed="1"/>
+    <w:lsdException w:name="Smart Hyperlink" w:semiHidden="1" w:unhideWhenUsed="1"/>
+    <w:lsdException w:name="Hashtag" w:semiHidden="1" w:unhideWhenUsed="1"/>
+    <w:lsdException w:name="Unresolved Mention" w:semiHidden="1" w:unhideWhenUsed="1"/>
+    <w:lsdException w:name="Smart Link" w:semiHidden="1" w:unhideWhenUsed="1"/>
   </w:latentStyles>
   <w:style w:type="paragraph" w:default="1" w:styleId="Normal">
     <w:name w:val="Normal"/>
@@ -3580,7 +3824,7 @@
 </file>
 
 <file path=word/glossary/webSettings.xml><?xml version="1.0" encoding="utf-8"?>
-<w:webSettings xmlns:mc="http://schemas.openxmlformats.org/markup-compatibility/2006" xmlns:r="http://schemas.openxmlformats.org/officeDocument/2006/relationships" xmlns:w="http://schemas.openxmlformats.org/wordprocessingml/2006/main" xmlns:w14="http://schemas.microsoft.com/office/word/2010/wordml" xmlns:w15="http://schemas.microsoft.com/office/word/2012/wordml" xmlns:w16se="http://schemas.microsoft.com/office/word/2015/wordml/symex" mc:Ignorable="w14 w15 w16se">
+<w:webSettings xmlns:mc="http://schemas.openxmlformats.org/markup-compatibility/2006" xmlns:r="http://schemas.openxmlformats.org/officeDocument/2006/relationships" xmlns:w="http://schemas.openxmlformats.org/wordprocessingml/2006/main" xmlns:w14="http://schemas.microsoft.com/office/word/2010/wordml" xmlns:w15="http://schemas.microsoft.com/office/word/2012/wordml" xmlns:w16cex="http://schemas.microsoft.com/office/word/2018/wordml/cex" xmlns:w16cid="http://schemas.microsoft.com/office/word/2016/wordml/cid" xmlns:w16="http://schemas.microsoft.com/office/word/2018/wordml" xmlns:w16sdtdh="http://schemas.microsoft.com/office/word/2020/wordml/sdtdatahash" xmlns:w16se="http://schemas.microsoft.com/office/word/2015/wordml/symex" mc:Ignorable="w14 w15 w16se w16cid w16 w16cex w16sdtdh">
   <w:optimizeForBrowser/>
   <w:allowPNG/>
 </w:webSettings>

</xml_diff>